<commit_message>
Revert "Merge branch 'master' of https://github.com/niyazaki/KitBox"
This reverts commit 5280c2658e42b23975ccbf7f8e91acd220d1d876, reversing
changes made to a0a9bc69171bc8713f162317d184a735c68eda94.
</commit_message>
<xml_diff>
--- a/docs/Rapport_Kitbox.docx
+++ b/docs/Rapport_Kitbox.docx
@@ -2269,6 +2269,8 @@
         <w:lastRenderedPageBreak/>
         <w:t>L</w:t>
       </w:r>
+      <w:bookmarkStart w:id="4" w:name="_GoBack"/>
+      <w:bookmarkEnd w:id="4"/>
       <w:r>
         <w:rPr>
           <w:sz w:val="24"/>
@@ -2494,21 +2496,12 @@
       </w:r>
     </w:p>
     <w:p>
-      <w:pPr>
-        <w:rPr>
-          <w:sz w:val="24"/>
-        </w:rPr>
-      </w:pPr>
-      <w:r>
-        <w:rPr>
-          <w:sz w:val="24"/>
-        </w:rPr>
+      <w:r>
         <w:t xml:space="preserve">Lorsque l’utilisateur ferme le récapitulatif à l’aide du bouton </w:t>
       </w:r>
       <w:r>
         <w:rPr>
           <w:b/>
-          <w:sz w:val="24"/>
         </w:rPr>
         <w:t xml:space="preserve">« Close </w:t>
       </w:r>
@@ -2516,7 +2509,6 @@
       <w:r>
         <w:rPr>
           <w:b/>
-          <w:sz w:val="24"/>
         </w:rPr>
         <w:t>Summary</w:t>
       </w:r>
@@ -2524,46 +2516,37 @@
       <w:r>
         <w:rPr>
           <w:b/>
-          <w:sz w:val="24"/>
-        </w:rPr>
-        <w:t xml:space="preserve"> », </w:t>
-      </w:r>
-      <w:r>
-        <w:rPr>
-          <w:sz w:val="24"/>
-        </w:rPr>
+        </w:rPr>
+        <w:t> »</w:t>
+      </w:r>
+      <w:r>
+        <w:rPr>
+          <w:b/>
+        </w:rPr>
+        <w:t xml:space="preserve">, </w:t>
+      </w:r>
+      <w:r>
         <w:t>une fenêtre l’avertira que sa commande a été sauvegardée l’interface sera remise à zéro.</w:t>
       </w:r>
       <w:r>
-        <w:rPr>
-          <w:sz w:val="24"/>
-        </w:rPr>
         <w:t xml:space="preserve"> Il peut alors soit être d’accord et appuyer sur </w:t>
       </w:r>
       <w:r>
         <w:rPr>
           <w:b/>
-          <w:sz w:val="24"/>
         </w:rPr>
         <w:t xml:space="preserve">« Ok » </w:t>
       </w:r>
       <w:r>
-        <w:rPr>
-          <w:sz w:val="24"/>
-        </w:rPr>
         <w:t xml:space="preserve">soit sur </w:t>
       </w:r>
       <w:r>
         <w:rPr>
           <w:b/>
-          <w:sz w:val="24"/>
         </w:rPr>
         <w:t>« Cancel »</w:t>
       </w:r>
       <w:r>
-        <w:rPr>
-          <w:sz w:val="24"/>
-        </w:rPr>
         <w:t xml:space="preserve"> et ainsi resté sur le résumé de la commande.</w:t>
       </w:r>
     </w:p>
@@ -2615,15 +2598,7 @@
       </w:r>
     </w:p>
     <w:p>
-      <w:pPr>
-        <w:rPr>
-          <w:sz w:val="24"/>
-        </w:rPr>
-      </w:pPr>
-      <w:r>
-        <w:rPr>
-          <w:sz w:val="24"/>
-        </w:rPr>
+      <w:r>
         <w:t>S’il est d’accord, l’utilisateur revient sur la page d’accueil.</w:t>
       </w:r>
     </w:p>
@@ -2635,11 +2610,11 @@
           <w:numId w:val="1"/>
         </w:numPr>
       </w:pPr>
-      <w:bookmarkStart w:id="4" w:name="_Toc11540956"/>
+      <w:bookmarkStart w:id="5" w:name="_Toc11540956"/>
       <w:r>
         <w:t>Interface vendeur (Seller)</w:t>
       </w:r>
-      <w:bookmarkEnd w:id="4"/>
+      <w:bookmarkEnd w:id="5"/>
     </w:p>
     <w:p>
       <w:pPr>
@@ -2938,10 +2913,10 @@
           <w:noProof/>
         </w:rPr>
         <w:drawing>
-          <wp:inline distT="0" distB="0" distL="0" distR="0" wp14:anchorId="13253C45" wp14:editId="796A55D7">
-            <wp:extent cx="5759450" cy="3008630"/>
-            <wp:effectExtent l="19050" t="19050" r="12700" b="20320"/>
-            <wp:docPr id="20" name="Image 20"/>
+          <wp:inline distT="0" distB="0" distL="0" distR="0" wp14:anchorId="44A89AF7" wp14:editId="0DBE62D5">
+            <wp:extent cx="5759450" cy="3073400"/>
+            <wp:effectExtent l="19050" t="19050" r="12700" b="12700"/>
+            <wp:docPr id="3" name="Image 3"/>
             <wp:cNvGraphicFramePr>
               <a:graphicFrameLocks xmlns:a="http://schemas.openxmlformats.org/drawingml/2006/main" noChangeAspect="1"/>
             </wp:cNvGraphicFramePr>
@@ -2961,7 +2936,7 @@
                   <pic:spPr>
                     <a:xfrm>
                       <a:off x="0" y="0"/>
-                      <a:ext cx="5759450" cy="3008630"/>
+                      <a:ext cx="5759450" cy="3073400"/>
                     </a:xfrm>
                     <a:prstGeom prst="rect">
                       <a:avLst/>
@@ -2993,31 +2968,15 @@
           <w:sz w:val="24"/>
           <w:szCs w:val="24"/>
         </w:rPr>
-        <w:t xml:space="preserve">Il y a </w:t>
-      </w:r>
-      <w:r>
-        <w:rPr>
-          <w:rStyle w:val="5yl5"/>
-          <w:sz w:val="24"/>
-          <w:szCs w:val="24"/>
-        </w:rPr>
-        <w:t>5</w:t>
-      </w:r>
-      <w:r>
-        <w:rPr>
-          <w:rStyle w:val="5yl5"/>
-          <w:sz w:val="24"/>
-          <w:szCs w:val="24"/>
-        </w:rPr>
-        <w:t xml:space="preserve"> boutons dont permettant d’afficher </w:t>
-      </w:r>
-      <w:r>
-        <w:rPr>
-          <w:rStyle w:val="5yl5"/>
-          <w:sz w:val="24"/>
-          <w:szCs w:val="24"/>
-        </w:rPr>
-        <w:t>5</w:t>
+        <w:t xml:space="preserve">Il y a 4 boutons dont permettant d’afficher </w:t>
+      </w:r>
+      <w:r>
+        <w:rPr>
+          <w:rStyle w:val="5yl5"/>
+          <w:sz w:val="24"/>
+          <w:szCs w:val="24"/>
+        </w:rPr>
+        <w:t>4</w:t>
       </w:r>
       <w:r>
         <w:rPr>
@@ -3226,10 +3185,10 @@
           <w:noProof/>
         </w:rPr>
         <w:drawing>
-          <wp:inline distT="0" distB="0" distL="0" distR="0" wp14:anchorId="33CAC93C" wp14:editId="77266F56">
-            <wp:extent cx="5759450" cy="3014345"/>
-            <wp:effectExtent l="19050" t="19050" r="12700" b="14605"/>
-            <wp:docPr id="21" name="Image 21"/>
+          <wp:inline distT="0" distB="0" distL="0" distR="0" wp14:anchorId="6F326E0D" wp14:editId="73FEFAF4">
+            <wp:extent cx="5759450" cy="3032125"/>
+            <wp:effectExtent l="19050" t="19050" r="12700" b="15875"/>
+            <wp:docPr id="4" name="Image 4"/>
             <wp:cNvGraphicFramePr>
               <a:graphicFrameLocks xmlns:a="http://schemas.openxmlformats.org/drawingml/2006/main" noChangeAspect="1"/>
             </wp:cNvGraphicFramePr>
@@ -3249,7 +3208,7 @@
                   <pic:spPr>
                     <a:xfrm>
                       <a:off x="0" y="0"/>
-                      <a:ext cx="5759450" cy="3014345"/>
+                      <a:ext cx="5759450" cy="3032125"/>
                     </a:xfrm>
                     <a:prstGeom prst="rect">
                       <a:avLst/>
@@ -3318,15 +3277,7 @@
           <w:sz w:val="24"/>
           <w:szCs w:val="24"/>
         </w:rPr>
-        <w:t xml:space="preserve"> permet d’afficher la table reprenant tous les clients et </w:t>
-      </w:r>
-      <w:r>
-        <w:rPr>
-          <w:rStyle w:val="5yl5"/>
-          <w:sz w:val="24"/>
-          <w:szCs w:val="24"/>
-        </w:rPr>
-        <w:t>leurs informations.</w:t>
+        <w:t xml:space="preserve"> permet d’afficher la table reprenant tous les clients et leurs informations.</w:t>
       </w:r>
       <w:r>
         <w:rPr>
@@ -3335,16 +3286,16 @@
           <w:szCs w:val="24"/>
         </w:rPr>
         <w:br/>
-        <w:t xml:space="preserve">Le bouton </w:t>
-      </w:r>
-      <w:r>
-        <w:rPr>
-          <w:rStyle w:val="5yl5"/>
-          <w:b/>
-          <w:sz w:val="24"/>
-          <w:szCs w:val="24"/>
-        </w:rPr>
-        <w:t>« </w:t>
+        <w:t xml:space="preserve">Il est également possible une information selon 3 critères : </w:t>
+      </w:r>
+      <w:r>
+        <w:rPr>
+          <w:rStyle w:val="5yl5"/>
+          <w:b/>
+          <w:sz w:val="24"/>
+          <w:szCs w:val="24"/>
+        </w:rPr>
+        <w:t xml:space="preserve">« Enter a </w:t>
       </w:r>
       <w:proofErr w:type="spellStart"/>
       <w:r>
@@ -3354,7 +3305,7 @@
           <w:sz w:val="24"/>
           <w:szCs w:val="24"/>
         </w:rPr>
-        <w:t>Load</w:t>
+        <w:t>specific</w:t>
       </w:r>
       <w:proofErr w:type="spellEnd"/>
       <w:r>
@@ -3364,24 +3315,99 @@
           <w:sz w:val="24"/>
           <w:szCs w:val="24"/>
         </w:rPr>
-        <w:t xml:space="preserve"> List Table »</w:t>
-      </w:r>
-      <w:r>
-        <w:rPr>
-          <w:rStyle w:val="5yl5"/>
-          <w:sz w:val="24"/>
-          <w:szCs w:val="24"/>
-        </w:rPr>
-        <w:t xml:space="preserve"> permet d’afficher la table List q</w:t>
-      </w:r>
-      <w:r>
-        <w:rPr>
-          <w:rStyle w:val="5yl5"/>
-          <w:sz w:val="24"/>
-          <w:szCs w:val="24"/>
-        </w:rPr>
-        <w:t>ui contient toutes les pièces de chaque commande avec leur quantité</w:t>
-      </w:r>
+        <w:t xml:space="preserve"> Name »</w:t>
+      </w:r>
+      <w:r>
+        <w:rPr>
+          <w:rStyle w:val="5yl5"/>
+          <w:sz w:val="24"/>
+          <w:szCs w:val="24"/>
+        </w:rPr>
+        <w:t xml:space="preserve"> qui permet d’afficher les commandes enregistrées sous un nom particulier.</w:t>
+      </w:r>
+      <w:r>
+        <w:rPr>
+          <w:rStyle w:val="5yl5"/>
+          <w:sz w:val="24"/>
+          <w:szCs w:val="24"/>
+        </w:rPr>
+        <w:br/>
+      </w:r>
+      <w:r>
+        <w:rPr>
+          <w:rStyle w:val="5yl5"/>
+          <w:b/>
+          <w:sz w:val="24"/>
+          <w:szCs w:val="24"/>
+        </w:rPr>
+        <w:t xml:space="preserve">« Enter a </w:t>
+      </w:r>
+      <w:proofErr w:type="spellStart"/>
+      <w:r>
+        <w:rPr>
+          <w:rStyle w:val="5yl5"/>
+          <w:b/>
+          <w:sz w:val="24"/>
+          <w:szCs w:val="24"/>
+        </w:rPr>
+        <w:t>specifi</w:t>
+      </w:r>
+      <w:proofErr w:type="spellEnd"/>
+      <w:r>
+        <w:rPr>
+          <w:rStyle w:val="5yl5"/>
+          <w:b/>
+          <w:sz w:val="24"/>
+          <w:szCs w:val="24"/>
+        </w:rPr>
+        <w:t xml:space="preserve"> </w:t>
+      </w:r>
+      <w:proofErr w:type="spellStart"/>
+      <w:r>
+        <w:rPr>
+          <w:rStyle w:val="5yl5"/>
+          <w:b/>
+          <w:sz w:val="24"/>
+          <w:szCs w:val="24"/>
+        </w:rPr>
+        <w:t>Id_Customer</w:t>
+      </w:r>
+      <w:proofErr w:type="spellEnd"/>
+      <w:r>
+        <w:rPr>
+          <w:rStyle w:val="5yl5"/>
+          <w:b/>
+          <w:sz w:val="24"/>
+          <w:szCs w:val="24"/>
+        </w:rPr>
+        <w:t> »</w:t>
+      </w:r>
+      <w:r>
+        <w:rPr>
+          <w:rStyle w:val="5yl5"/>
+          <w:sz w:val="24"/>
+          <w:szCs w:val="24"/>
+        </w:rPr>
+        <w:t xml:space="preserve"> permet de retrouver les </w:t>
+      </w:r>
+      <w:r>
+        <w:rPr>
+          <w:rStyle w:val="5yl5"/>
+          <w:sz w:val="24"/>
+          <w:szCs w:val="24"/>
+        </w:rPr>
+        <w:t xml:space="preserve">informations d’un client via son </w:t>
+      </w:r>
+      <w:proofErr w:type="spellStart"/>
+      <w:r>
+        <w:rPr>
+          <w:rStyle w:val="5yl5"/>
+          <w:sz w:val="24"/>
+          <w:szCs w:val="24"/>
+        </w:rPr>
+        <w:t>ID_Customer</w:t>
+      </w:r>
+      <w:proofErr w:type="spellEnd"/>
       <w:r>
         <w:rPr>
           <w:rStyle w:val="5yl5"/>
@@ -3397,23 +3423,6 @@
           <w:szCs w:val="24"/>
         </w:rPr>
         <w:br/>
-        <w:t xml:space="preserve">Il est également possible une information selon </w:t>
-      </w:r>
-      <w:r>
-        <w:rPr>
-          <w:rStyle w:val="5yl5"/>
-          <w:sz w:val="24"/>
-          <w:szCs w:val="24"/>
-        </w:rPr>
-        <w:t>4</w:t>
-      </w:r>
-      <w:r>
-        <w:rPr>
-          <w:rStyle w:val="5yl5"/>
-          <w:sz w:val="24"/>
-          <w:szCs w:val="24"/>
-        </w:rPr>
-        <w:t xml:space="preserve"> critères : </w:t>
       </w:r>
       <w:r>
         <w:rPr>
@@ -3442,32 +3451,7 @@
           <w:sz w:val="24"/>
           <w:szCs w:val="24"/>
         </w:rPr>
-        <w:t xml:space="preserve"> Name »</w:t>
-      </w:r>
-      <w:r>
-        <w:rPr>
-          <w:rStyle w:val="5yl5"/>
-          <w:sz w:val="24"/>
-          <w:szCs w:val="24"/>
-        </w:rPr>
-        <w:t xml:space="preserve"> qui permet d’afficher les commandes enregistrées sous un nom particulier.</w:t>
-      </w:r>
-      <w:r>
-        <w:rPr>
-          <w:rStyle w:val="5yl5"/>
-          <w:sz w:val="24"/>
-          <w:szCs w:val="24"/>
-        </w:rPr>
-        <w:br/>
-      </w:r>
-      <w:r>
-        <w:rPr>
-          <w:rStyle w:val="5yl5"/>
-          <w:b/>
-          <w:sz w:val="24"/>
-          <w:szCs w:val="24"/>
-        </w:rPr>
-        <w:t xml:space="preserve">« Enter a </w:t>
+        <w:t xml:space="preserve"> </w:t>
       </w:r>
       <w:proofErr w:type="spellStart"/>
       <w:r>
@@ -3477,7 +3461,7 @@
           <w:sz w:val="24"/>
           <w:szCs w:val="24"/>
         </w:rPr>
-        <w:t>specifi</w:t>
+        <w:t>ID_Cabinet</w:t>
       </w:r>
       <w:proofErr w:type="spellEnd"/>
       <w:r>
@@ -3487,26 +3471,6 @@
           <w:sz w:val="24"/>
           <w:szCs w:val="24"/>
         </w:rPr>
-        <w:t xml:space="preserve"> </w:t>
-      </w:r>
-      <w:proofErr w:type="spellStart"/>
-      <w:r>
-        <w:rPr>
-          <w:rStyle w:val="5yl5"/>
-          <w:b/>
-          <w:sz w:val="24"/>
-          <w:szCs w:val="24"/>
-        </w:rPr>
-        <w:t>Id_Customer</w:t>
-      </w:r>
-      <w:proofErr w:type="spellEnd"/>
-      <w:r>
-        <w:rPr>
-          <w:rStyle w:val="5yl5"/>
-          <w:b/>
-          <w:sz w:val="24"/>
-          <w:szCs w:val="24"/>
-        </w:rPr>
         <w:t> »</w:t>
       </w:r>
       <w:r>
@@ -3515,208 +3479,7 @@
           <w:sz w:val="24"/>
           <w:szCs w:val="24"/>
         </w:rPr>
-        <w:t xml:space="preserve"> permet de retrouver les </w:t>
-      </w:r>
-      <w:r>
-        <w:rPr>
-          <w:rStyle w:val="5yl5"/>
-          <w:sz w:val="24"/>
-          <w:szCs w:val="24"/>
-        </w:rPr>
-        <w:t xml:space="preserve">informations d’un client via son </w:t>
-      </w:r>
-      <w:proofErr w:type="spellStart"/>
-      <w:r>
-        <w:rPr>
-          <w:rStyle w:val="5yl5"/>
-          <w:sz w:val="24"/>
-          <w:szCs w:val="24"/>
-        </w:rPr>
-        <w:t>ID_Customer</w:t>
-      </w:r>
-      <w:proofErr w:type="spellEnd"/>
-      <w:r>
-        <w:rPr>
-          <w:rStyle w:val="5yl5"/>
-          <w:sz w:val="24"/>
-          <w:szCs w:val="24"/>
-        </w:rPr>
-        <w:t>.</w:t>
-      </w:r>
-      <w:r>
-        <w:rPr>
-          <w:rStyle w:val="5yl5"/>
-          <w:sz w:val="24"/>
-          <w:szCs w:val="24"/>
-        </w:rPr>
-        <w:br/>
-      </w:r>
-      <w:r>
-        <w:rPr>
-          <w:rStyle w:val="5yl5"/>
-          <w:b/>
-          <w:sz w:val="24"/>
-          <w:szCs w:val="24"/>
-        </w:rPr>
-        <w:t xml:space="preserve">« Enter a </w:t>
-      </w:r>
-      <w:proofErr w:type="spellStart"/>
-      <w:r>
-        <w:rPr>
-          <w:rStyle w:val="5yl5"/>
-          <w:b/>
-          <w:sz w:val="24"/>
-          <w:szCs w:val="24"/>
-        </w:rPr>
-        <w:t>specific</w:t>
-      </w:r>
-      <w:proofErr w:type="spellEnd"/>
-      <w:r>
-        <w:rPr>
-          <w:rStyle w:val="5yl5"/>
-          <w:b/>
-          <w:sz w:val="24"/>
-          <w:szCs w:val="24"/>
-        </w:rPr>
-        <w:t xml:space="preserve"> </w:t>
-      </w:r>
-      <w:proofErr w:type="spellStart"/>
-      <w:r>
-        <w:rPr>
-          <w:rStyle w:val="5yl5"/>
-          <w:b/>
-          <w:sz w:val="24"/>
-          <w:szCs w:val="24"/>
-        </w:rPr>
-        <w:t>I</w:t>
-      </w:r>
-      <w:r>
-        <w:rPr>
-          <w:rStyle w:val="5yl5"/>
-          <w:b/>
-          <w:sz w:val="24"/>
-          <w:szCs w:val="24"/>
-        </w:rPr>
-        <w:t>d</w:t>
-      </w:r>
-      <w:r>
-        <w:rPr>
-          <w:rStyle w:val="5yl5"/>
-          <w:b/>
-          <w:sz w:val="24"/>
-          <w:szCs w:val="24"/>
-        </w:rPr>
-        <w:t>_Cabinet</w:t>
-      </w:r>
-      <w:proofErr w:type="spellEnd"/>
-      <w:r>
-        <w:rPr>
-          <w:rStyle w:val="5yl5"/>
-          <w:b/>
-          <w:sz w:val="24"/>
-          <w:szCs w:val="24"/>
-        </w:rPr>
-        <w:t> »</w:t>
-      </w:r>
-      <w:r>
-        <w:rPr>
-          <w:rStyle w:val="5yl5"/>
-          <w:sz w:val="24"/>
-          <w:szCs w:val="24"/>
-        </w:rPr>
         <w:t xml:space="preserve"> permet d’afficher les différents casiers d’une armoire lorsqu’on charge la table Box Table.</w:t>
-      </w:r>
-      <w:r>
-        <w:rPr>
-          <w:rStyle w:val="5yl5"/>
-          <w:sz w:val="24"/>
-          <w:szCs w:val="24"/>
-        </w:rPr>
-        <w:br/>
-      </w:r>
-      <w:r>
-        <w:rPr>
-          <w:rStyle w:val="5yl5"/>
-          <w:b/>
-          <w:sz w:val="24"/>
-          <w:szCs w:val="24"/>
-        </w:rPr>
-        <w:t xml:space="preserve">« Enter a </w:t>
-      </w:r>
-      <w:proofErr w:type="spellStart"/>
-      <w:r>
-        <w:rPr>
-          <w:rStyle w:val="5yl5"/>
-          <w:b/>
-          <w:sz w:val="24"/>
-          <w:szCs w:val="24"/>
-        </w:rPr>
-        <w:t>specific</w:t>
-      </w:r>
-      <w:proofErr w:type="spellEnd"/>
-      <w:r>
-        <w:rPr>
-          <w:rStyle w:val="5yl5"/>
-          <w:b/>
-          <w:sz w:val="24"/>
-          <w:szCs w:val="24"/>
-        </w:rPr>
-        <w:t xml:space="preserve"> </w:t>
-      </w:r>
-      <w:proofErr w:type="spellStart"/>
-      <w:r>
-        <w:rPr>
-          <w:rStyle w:val="5yl5"/>
-          <w:b/>
-          <w:sz w:val="24"/>
-          <w:szCs w:val="24"/>
-        </w:rPr>
-        <w:t>Id_Command</w:t>
-      </w:r>
-      <w:proofErr w:type="spellEnd"/>
-      <w:r>
-        <w:rPr>
-          <w:rStyle w:val="5yl5"/>
-          <w:b/>
-          <w:sz w:val="24"/>
-          <w:szCs w:val="24"/>
-        </w:rPr>
-        <w:t> »</w:t>
-      </w:r>
-      <w:r>
-        <w:rPr>
-          <w:rStyle w:val="5yl5"/>
-          <w:b/>
-          <w:sz w:val="24"/>
-          <w:szCs w:val="24"/>
-        </w:rPr>
-        <w:t xml:space="preserve"> </w:t>
-      </w:r>
-      <w:r>
-        <w:rPr>
-          <w:rStyle w:val="5yl5"/>
-          <w:sz w:val="24"/>
-          <w:szCs w:val="24"/>
-        </w:rPr>
-        <w:t xml:space="preserve">permet d’afficher de limiter l’affichage à une </w:t>
-      </w:r>
-      <w:proofErr w:type="spellStart"/>
-      <w:r>
-        <w:rPr>
-          <w:rStyle w:val="5yl5"/>
-          <w:sz w:val="24"/>
-          <w:szCs w:val="24"/>
-        </w:rPr>
-        <w:t>ID_Commande</w:t>
-      </w:r>
-      <w:proofErr w:type="spellEnd"/>
-      <w:r>
-        <w:rPr>
-          <w:rStyle w:val="5yl5"/>
-          <w:sz w:val="24"/>
-          <w:szCs w:val="24"/>
-        </w:rPr>
-        <w:t xml:space="preserve"> lorsque les tables List ou All Command sont chargées. </w:t>
       </w:r>
       <w:r>
         <w:rPr>
@@ -3734,84 +3497,15 @@
           <w:sz w:val="24"/>
           <w:szCs w:val="24"/>
         </w:rPr>
-        <w:t>« Save in the file ‘command</w:t>
-      </w:r>
-      <w:r>
-        <w:rPr>
-          <w:rStyle w:val="5yl5"/>
-          <w:b/>
-          <w:sz w:val="24"/>
-          <w:szCs w:val="24"/>
-        </w:rPr>
-        <w:t>1</w:t>
-      </w:r>
-      <w:r>
-        <w:rPr>
-          <w:rStyle w:val="5yl5"/>
-          <w:b/>
-          <w:sz w:val="24"/>
-          <w:szCs w:val="24"/>
-        </w:rPr>
-        <w:t>.txt’</w:t>
-      </w:r>
-      <w:r>
-        <w:rPr>
-          <w:rStyle w:val="5yl5"/>
-          <w:sz w:val="24"/>
-          <w:szCs w:val="24"/>
-        </w:rPr>
-        <w:t xml:space="preserve"> » permet de sauvegarder ce qu’on a chargé avec une recherche selon un critère particulier ou non, dans un fichier texte qui sera imprimable </w:t>
-      </w:r>
-      <w:r>
-        <w:rPr>
-          <w:rStyle w:val="5yl5"/>
-          <w:sz w:val="24"/>
-          <w:szCs w:val="24"/>
-        </w:rPr>
-        <w:t xml:space="preserve">et le bouton </w:t>
-      </w:r>
-      <w:r>
-        <w:rPr>
-          <w:rStyle w:val="5yl5"/>
-          <w:b/>
-          <w:sz w:val="24"/>
-          <w:szCs w:val="24"/>
-        </w:rPr>
-        <w:t>« Save in the file ‘command</w:t>
-      </w:r>
-      <w:r>
-        <w:rPr>
-          <w:rStyle w:val="5yl5"/>
-          <w:b/>
-          <w:sz w:val="24"/>
-          <w:szCs w:val="24"/>
-        </w:rPr>
-        <w:t>2</w:t>
-      </w:r>
-      <w:r>
-        <w:rPr>
-          <w:rStyle w:val="5yl5"/>
-          <w:b/>
-          <w:sz w:val="24"/>
-          <w:szCs w:val="24"/>
-        </w:rPr>
-        <w:t>.txt’</w:t>
-      </w:r>
-      <w:r>
-        <w:rPr>
-          <w:rStyle w:val="5yl5"/>
-          <w:sz w:val="24"/>
-          <w:szCs w:val="24"/>
-        </w:rPr>
-        <w:t> »</w:t>
-      </w:r>
-      <w:r>
-        <w:rPr>
-          <w:rStyle w:val="5yl5"/>
-          <w:sz w:val="24"/>
-          <w:szCs w:val="24"/>
-        </w:rPr>
-        <w:t xml:space="preserve"> permet d’enregistrer une seconde table dans un fichier texte imprimable.</w:t>
+        <w:t>« Save in the file ‘command.txt’</w:t>
+      </w:r>
+      <w:r>
+        <w:rPr>
+          <w:rStyle w:val="5yl5"/>
+          <w:sz w:val="24"/>
+          <w:szCs w:val="24"/>
+        </w:rPr>
+        <w:t> » permet de sauvegarder ce qu’on a chargé avec une recherche selon un critère particulier ou non, dans un fichier texte qui sera imprimable par la suite.</w:t>
       </w:r>
     </w:p>
     <w:p>
@@ -3833,7 +3527,6 @@
           <w:sz w:val="24"/>
           <w:szCs w:val="24"/>
         </w:rPr>
-        <w:lastRenderedPageBreak/>
         <w:t>Interface secrétaire (</w:t>
       </w:r>
       <w:proofErr w:type="spellStart"/>
@@ -3855,221 +3548,108 @@
         <w:t>)</w:t>
       </w:r>
     </w:p>
-    <w:p>
-      <w:pPr>
-        <w:rPr>
-          <w:sz w:val="24"/>
-        </w:rPr>
-      </w:pPr>
-      <w:r>
-        <w:rPr>
-          <w:noProof/>
-        </w:rPr>
-        <w:drawing>
-          <wp:inline distT="0" distB="0" distL="0" distR="0" wp14:anchorId="1DCB8D11" wp14:editId="175D62DD">
-            <wp:extent cx="5759450" cy="3076575"/>
-            <wp:effectExtent l="19050" t="19050" r="12700" b="28575"/>
-            <wp:docPr id="22" name="Image 22"/>
-            <wp:cNvGraphicFramePr>
-              <a:graphicFrameLocks xmlns:a="http://schemas.openxmlformats.org/drawingml/2006/main" noChangeAspect="1"/>
-            </wp:cNvGraphicFramePr>
-            <a:graphic xmlns:a="http://schemas.openxmlformats.org/drawingml/2006/main">
-              <a:graphicData uri="http://schemas.openxmlformats.org/drawingml/2006/picture">
-                <pic:pic xmlns:pic="http://schemas.openxmlformats.org/drawingml/2006/picture">
-                  <pic:nvPicPr>
-                    <pic:cNvPr id="1" name=""/>
-                    <pic:cNvPicPr/>
-                  </pic:nvPicPr>
-                  <pic:blipFill>
-                    <a:blip r:embed="rId23"/>
-                    <a:stretch>
-                      <a:fillRect/>
-                    </a:stretch>
-                  </pic:blipFill>
-                  <pic:spPr>
-                    <a:xfrm>
-                      <a:off x="0" y="0"/>
-                      <a:ext cx="5759450" cy="3076575"/>
-                    </a:xfrm>
-                    <a:prstGeom prst="rect">
-                      <a:avLst/>
-                    </a:prstGeom>
-                    <a:ln>
-                      <a:solidFill>
-                        <a:schemeClr val="accent1"/>
-                      </a:solidFill>
-                    </a:ln>
-                  </pic:spPr>
-                </pic:pic>
-              </a:graphicData>
-            </a:graphic>
-          </wp:inline>
-        </w:drawing>
-      </w:r>
-    </w:p>
-    <w:p>
-      <w:r>
-        <w:rPr>
-          <w:rStyle w:val="5yl5"/>
-          <w:sz w:val="24"/>
-        </w:rPr>
-        <w:t>La secrétaire doit pouvoir modifier les différentes valeurs de la table supplier (donc les délais et prix des différents fournisseurs)</w:t>
-      </w:r>
-      <w:r>
-        <w:rPr>
-          <w:rStyle w:val="5yl5"/>
-          <w:sz w:val="24"/>
-        </w:rPr>
-        <w:t>.</w:t>
-      </w:r>
-      <w:r>
-        <w:rPr>
-          <w:sz w:val="24"/>
-        </w:rPr>
-        <w:br/>
-      </w:r>
-      <w:r>
-        <w:rPr>
-          <w:rStyle w:val="5yl5"/>
-          <w:sz w:val="24"/>
-        </w:rPr>
-        <w:t>Pour ce faire, elle entre l'ID de l'accessoire</w:t>
-      </w:r>
-      <w:r>
-        <w:rPr>
-          <w:rStyle w:val="5yl5"/>
-          <w:sz w:val="24"/>
-        </w:rPr>
-        <w:t xml:space="preserve"> (</w:t>
+    <w:p/>
+    <w:p>
+      <w:pPr>
+        <w:rPr>
+          <w:rStyle w:val="5yl5"/>
+          <w:sz w:val="24"/>
+          <w:szCs w:val="24"/>
+        </w:rPr>
+      </w:pPr>
+    </w:p>
+    <w:p>
+      <w:r>
+        <w:rPr>
+          <w:rStyle w:val="5yl5"/>
+        </w:rPr>
+        <w:t xml:space="preserve">On a 4 boutons pour 3 tables. Un bouton qui charge la table Box, l'autre c'est la table Customer, et le 3e c'est toute la table commande. Le </w:t>
       </w:r>
       <w:proofErr w:type="spellStart"/>
       <w:r>
         <w:rPr>
           <w:rStyle w:val="5yl5"/>
-          <w:sz w:val="24"/>
-        </w:rPr>
-        <w:t>ID_Accessory</w:t>
+        </w:rPr>
+        <w:t>Load</w:t>
       </w:r>
       <w:proofErr w:type="spellEnd"/>
       <w:r>
         <w:rPr>
           <w:rStyle w:val="5yl5"/>
-          <w:sz w:val="24"/>
-        </w:rPr>
-        <w:t>)</w:t>
-      </w:r>
-      <w:r>
-        <w:rPr>
-          <w:rStyle w:val="5yl5"/>
-          <w:sz w:val="24"/>
-        </w:rPr>
-        <w:t>, l'ID du fournisseur (</w:t>
+        </w:rPr>
+        <w:t xml:space="preserve"> Command Table (</w:t>
       </w:r>
       <w:proofErr w:type="spellStart"/>
       <w:r>
         <w:rPr>
           <w:rStyle w:val="5yl5"/>
-          <w:sz w:val="24"/>
-        </w:rPr>
-        <w:t>ID_S</w:t>
-      </w:r>
-      <w:r>
-        <w:rPr>
-          <w:rStyle w:val="5yl5"/>
-          <w:sz w:val="24"/>
-        </w:rPr>
-        <w:t>upplier</w:t>
+        </w:rPr>
+        <w:t>payed</w:t>
       </w:r>
       <w:proofErr w:type="spellEnd"/>
       <w:r>
         <w:rPr>
           <w:rStyle w:val="5yl5"/>
-          <w:sz w:val="24"/>
-        </w:rPr>
-        <w:t>) et ensuite le délai ou le prix qu'elle veut changer</w:t>
-      </w:r>
-      <w:r>
-        <w:rPr>
-          <w:rStyle w:val="5yl5"/>
-          <w:sz w:val="24"/>
-        </w:rPr>
-        <w:t>.</w:t>
-      </w:r>
-      <w:r>
-        <w:rPr>
-          <w:sz w:val="24"/>
-        </w:rPr>
-        <w:br/>
-      </w:r>
-      <w:r>
-        <w:rPr>
-          <w:rStyle w:val="5yl5"/>
-          <w:sz w:val="24"/>
-        </w:rPr>
-        <w:t xml:space="preserve">Une fois qu'elle a changé ce prix ou délai, probablement qu'il faut modifier le prix dans la table catalogue (y'a pas de délai dans la table catalogue) donc si elle veut changer le prix dans la table catalogue elle met juste </w:t>
+        </w:rPr>
+        <w:t xml:space="preserve"> </w:t>
       </w:r>
       <w:proofErr w:type="spellStart"/>
       <w:r>
         <w:rPr>
           <w:rStyle w:val="5yl5"/>
-          <w:sz w:val="24"/>
-        </w:rPr>
-        <w:t>l'</w:t>
-      </w:r>
-      <w:r>
-        <w:rPr>
-          <w:rStyle w:val="5yl5"/>
-          <w:sz w:val="24"/>
-        </w:rPr>
-        <w:t>I</w:t>
-      </w:r>
-      <w:r>
-        <w:rPr>
-          <w:rStyle w:val="5yl5"/>
-          <w:sz w:val="24"/>
-        </w:rPr>
-        <w:t>d</w:t>
+        </w:rPr>
+        <w:t>commands</w:t>
       </w:r>
       <w:proofErr w:type="spellEnd"/>
       <w:r>
         <w:rPr>
           <w:rStyle w:val="5yl5"/>
-          <w:sz w:val="24"/>
-        </w:rPr>
-        <w:t xml:space="preserve"> de l'objet, pas besoin de </w:t>
+        </w:rPr>
+        <w:t xml:space="preserve">) sert à afficher que les lignes où </w:t>
+      </w:r>
+      <w:proofErr w:type="gramStart"/>
+      <w:r>
+        <w:rPr>
+          <w:rStyle w:val="5yl5"/>
+        </w:rPr>
+        <w:t>c'est</w:t>
+      </w:r>
+      <w:proofErr w:type="gramEnd"/>
+      <w:r>
+        <w:rPr>
+          <w:rStyle w:val="5yl5"/>
+        </w:rPr>
+        <w:t xml:space="preserve"> déjà payé. </w:t>
       </w:r>
       <w:proofErr w:type="spellStart"/>
-      <w:r>
-        <w:rPr>
-          <w:rStyle w:val="5yl5"/>
-          <w:sz w:val="24"/>
-        </w:rPr>
-        <w:t>l'</w:t>
-      </w:r>
-      <w:r>
-        <w:rPr>
-          <w:rStyle w:val="5yl5"/>
-          <w:sz w:val="24"/>
-        </w:rPr>
-        <w:t>I</w:t>
-      </w:r>
-      <w:r>
-        <w:rPr>
-          <w:rStyle w:val="5yl5"/>
-          <w:sz w:val="24"/>
-        </w:rPr>
-        <w:t>d</w:t>
+      <w:proofErr w:type="gramStart"/>
+      <w:r>
+        <w:rPr>
+          <w:rStyle w:val="5yl5"/>
+        </w:rPr>
+        <w:t>Ca</w:t>
       </w:r>
       <w:proofErr w:type="spellEnd"/>
-      <w:r>
-        <w:rPr>
-          <w:rStyle w:val="5yl5"/>
-          <w:sz w:val="24"/>
-        </w:rPr>
-        <w:t xml:space="preserve"> du fournisseur.</w:t>
-      </w:r>
-      <w:r>
-        <w:br/>
+      <w:proofErr w:type="gramEnd"/>
+      <w:r>
+        <w:rPr>
+          <w:rStyle w:val="5yl5"/>
+        </w:rPr>
+        <w:t xml:space="preserve"> permet à l'admin (qui est chargé de rassembler les </w:t>
+      </w:r>
+      <w:proofErr w:type="spellStart"/>
+      <w:r>
+        <w:rPr>
+          <w:rStyle w:val="5yl5"/>
+        </w:rPr>
+        <w:t>pieces</w:t>
+      </w:r>
+      <w:proofErr w:type="spellEnd"/>
+      <w:r>
+        <w:rPr>
+          <w:rStyle w:val="5yl5"/>
+        </w:rPr>
+        <w:t>) de savoir direct ce qui est payé et ce qui ne l'est pas, si c'est payé, il rassemble les pièces</w:t>
       </w:r>
     </w:p>
     <w:p>
@@ -4086,78 +3666,6 @@
     </w:p>
     <w:p>
       <w:pPr>
-        <w:pStyle w:val="Titre2"/>
-        <w:numPr>
-          <w:ilvl w:val="1"/>
-          <w:numId w:val="1"/>
-        </w:numPr>
-      </w:pPr>
-      <w:r>
-        <w:t>Interface</w:t>
-      </w:r>
-    </w:p>
-    <w:p>
-      <w:r>
-        <w:t xml:space="preserve">Concernant l’interface, nous avons essayé qu’elle soit la plus simple possible avec néanmoins quelques couleurs pour égayer le tout. </w:t>
-      </w:r>
-      <w:bookmarkStart w:id="5" w:name="_GoBack"/>
-      <w:bookmarkEnd w:id="5"/>
-    </w:p>
-    <w:p>
-      <w:pPr>
-        <w:pStyle w:val="Titre2"/>
-        <w:numPr>
-          <w:ilvl w:val="1"/>
-          <w:numId w:val="1"/>
-        </w:numPr>
-      </w:pPr>
-      <w:r>
-        <w:t>Diagramme de classe</w:t>
-      </w:r>
-    </w:p>
-    <w:p>
-      <w:pPr>
-        <w:pStyle w:val="Titre2"/>
-        <w:numPr>
-          <w:ilvl w:val="1"/>
-          <w:numId w:val="1"/>
-        </w:numPr>
-      </w:pPr>
-      <w:r>
-        <w:t>Diagramme de séquence</w:t>
-      </w:r>
-    </w:p>
-    <w:p>
-      <w:pPr>
-        <w:pStyle w:val="Titre2"/>
-        <w:numPr>
-          <w:ilvl w:val="1"/>
-          <w:numId w:val="1"/>
-        </w:numPr>
-      </w:pPr>
-      <w:r>
-        <w:t>Diagramme d’activité</w:t>
-      </w:r>
-    </w:p>
-    <w:p>
-      <w:pPr>
-        <w:pStyle w:val="Titre2"/>
-        <w:numPr>
-          <w:ilvl w:val="1"/>
-          <w:numId w:val="1"/>
-        </w:numPr>
-      </w:pPr>
-      <w:r>
-        <w:t>Diagramme cas-utilisation</w:t>
-      </w:r>
-    </w:p>
-    <w:p>
-      <w:pPr>
-        <w:ind w:left="360"/>
-      </w:pPr>
-    </w:p>
-    <w:p>
-      <w:pPr>
         <w:pStyle w:val="Titre1"/>
         <w:numPr>
           <w:ilvl w:val="0"/>
@@ -4169,7 +3677,7 @@
       </w:r>
     </w:p>
     <w:sectPr>
-      <w:footerReference w:type="default" r:id="rId24"/>
+      <w:footerReference w:type="default" r:id="rId23"/>
       <w:pgSz w:w="11906" w:h="16838"/>
       <w:pgMar w:top="851" w:right="1418" w:bottom="851" w:left="1418" w:header="708" w:footer="708" w:gutter="0"/>
       <w:pgNumType w:start="0"/>
@@ -5189,8 +4697,8 @@
   </w:compat>
   <w:rsids>
     <w:rsidRoot w:val="00EF50BA"/>
+    <w:rsid w:val="009231C8"/>
     <w:rsid w:val="00A17771"/>
-    <w:rsid w:val="00B67578"/>
     <w:rsid w:val="00C866DF"/>
     <w:rsid w:val="00EF50BA"/>
   </w:rsids>
@@ -5994,7 +5502,7 @@
 </file>
 
 <file path=customXml/itemProps1.xml><?xml version="1.0" encoding="utf-8"?>
-<ds:datastoreItem xmlns:ds="http://schemas.openxmlformats.org/officeDocument/2006/customXml" ds:itemID="{1FDDA796-1385-4EB1-85AA-AF8AB0C20B50}">
+<ds:datastoreItem xmlns:ds="http://schemas.openxmlformats.org/officeDocument/2006/customXml" ds:itemID="{E43FE5A3-90C7-4C42-A8EB-47C677E6DB26}">
   <ds:schemaRefs>
     <ds:schemaRef ds:uri="http://schemas.openxmlformats.org/officeDocument/2006/bibliography"/>
   </ds:schemaRefs>

</xml_diff>